<commit_message>
Change Web.config and add WebConnectionStrings.config as per attached doc
</commit_message>
<xml_diff>
--- a/2020-08-30-RLaw-WebConfig-Changes-to-access-ChinookDB.docx
+++ b/2020-08-30-RLaw-WebConfig-Changes-to-access-ChinookDB.docx
@@ -535,26 +535,154 @@
     </w:p>
     <w:p>
       <w:pPr>
-        <w:spacing w:after="200" w:line="276" w:lineRule="auto"/>
-        <w:contextualSpacing/>
-        <w:rPr>
-          <w:lang w:val="en-CA"/>
-        </w:rPr>
-      </w:pPr>
-    </w:p>
-    <w:p>
-      <w:pPr>
-        <w:spacing w:after="200" w:line="276" w:lineRule="auto"/>
-        <w:contextualSpacing/>
-        <w:rPr>
-          <w:lang w:val="en-CA"/>
-        </w:rPr>
-      </w:pPr>
-      <w:r>
-        <w:rPr>
-          <w:lang w:val="en-CA"/>
-        </w:rPr>
-        <w:t xml:space="preserve">Delete any other </w:t>
+        <w:rPr>
+          <w:lang w:val="en-CA"/>
+        </w:rPr>
+      </w:pPr>
+      <w:r>
+        <w:rPr>
+          <w:lang w:val="en-CA"/>
+        </w:rPr>
+        <w:br w:type="page"/>
+      </w:r>
+    </w:p>
+    <w:p>
+      <w:pPr>
+        <w:spacing w:after="200" w:line="276" w:lineRule="auto"/>
+        <w:contextualSpacing/>
+        <w:rPr>
+          <w:lang w:val="en-CA"/>
+        </w:rPr>
+      </w:pPr>
+    </w:p>
+    <w:p>
+      <w:pPr>
+        <w:spacing w:after="200" w:line="276" w:lineRule="auto"/>
+        <w:contextualSpacing/>
+        <w:rPr>
+          <w:lang w:val="en-CA"/>
+        </w:rPr>
+      </w:pPr>
+      <w:r>
+        <w:rPr>
+          <w:lang w:val="en-CA"/>
+        </w:rPr>
+        <w:t>Add a new configuration file to the root of the web application and name it “</w:t>
+      </w:r>
+      <w:proofErr w:type="spellStart"/>
+      <w:r>
+        <w:rPr>
+          <w:i/>
+          <w:lang w:val="en-CA"/>
+        </w:rPr>
+        <w:t>WebConnectionStrings.config</w:t>
+      </w:r>
+      <w:proofErr w:type="spellEnd"/>
+      <w:proofErr w:type="gramStart"/>
+      <w:r>
+        <w:rPr>
+          <w:lang w:val="en-CA"/>
+        </w:rPr>
+        <w:t>”;</w:t>
+      </w:r>
+      <w:proofErr w:type="gramEnd"/>
+      <w:r>
+        <w:rPr>
+          <w:lang w:val="en-CA"/>
+        </w:rPr>
+        <w:t xml:space="preserve"> </w:t>
+      </w:r>
+    </w:p>
+    <w:p>
+      <w:pPr>
+        <w:spacing w:after="200" w:line="276" w:lineRule="auto"/>
+        <w:contextualSpacing/>
+        <w:rPr>
+          <w:lang w:val="en-CA"/>
+        </w:rPr>
+      </w:pPr>
+      <w:r>
+        <w:rPr>
+          <w:lang w:val="en-CA"/>
+        </w:rPr>
+        <w:t xml:space="preserve">Create this file by copying the </w:t>
+      </w:r>
+      <w:proofErr w:type="spellStart"/>
+      <w:r>
+        <w:rPr>
+          <w:lang w:val="en-CA"/>
+        </w:rPr>
+        <w:t>Web.config</w:t>
+      </w:r>
+      <w:proofErr w:type="spellEnd"/>
+      <w:r>
+        <w:rPr>
+          <w:lang w:val="en-CA"/>
+        </w:rPr>
+        <w:t xml:space="preserve"> file and then past</w:t>
+      </w:r>
+      <w:r>
+        <w:rPr>
+          <w:lang w:val="en-CA"/>
+        </w:rPr>
+        <w:t>e</w:t>
+      </w:r>
+      <w:r>
+        <w:rPr>
+          <w:lang w:val="en-CA"/>
+        </w:rPr>
+        <w:t xml:space="preserve"> it and renaming it.</w:t>
+      </w:r>
+    </w:p>
+    <w:p>
+      <w:pPr>
+        <w:spacing w:after="200" w:line="276" w:lineRule="auto"/>
+        <w:contextualSpacing/>
+        <w:rPr>
+          <w:lang w:val="en-CA"/>
+        </w:rPr>
+      </w:pPr>
+      <w:r>
+        <w:rPr>
+          <w:lang w:val="en-CA"/>
+        </w:rPr>
+        <w:t xml:space="preserve">Delete all the contents of the renamed file and </w:t>
+      </w:r>
+      <w:r>
+        <w:rPr>
+          <w:lang w:val="en-CA"/>
+        </w:rPr>
+        <w:t>put the following code</w:t>
+      </w:r>
+      <w:r>
+        <w:rPr>
+          <w:lang w:val="en-CA"/>
+        </w:rPr>
+        <w:t>:</w:t>
+      </w:r>
+    </w:p>
+    <w:p>
+      <w:pPr>
+        <w:spacing w:after="200" w:line="276" w:lineRule="auto"/>
+        <w:contextualSpacing/>
+        <w:rPr>
+          <w:lang w:val="en-CA"/>
+        </w:rPr>
+      </w:pPr>
+    </w:p>
+    <w:p>
+      <w:pPr>
+        <w:spacing w:after="200" w:line="276" w:lineRule="auto"/>
+        <w:contextualSpacing/>
+        <w:rPr>
+          <w:lang w:val="en-CA"/>
+        </w:rPr>
+      </w:pPr>
+      <w:r>
+        <w:rPr>
+          <w:lang w:val="en-CA"/>
+        </w:rPr>
+        <w:t>&lt;</w:t>
       </w:r>
       <w:proofErr w:type="spellStart"/>
       <w:r>
@@ -568,259 +696,39 @@
         <w:rPr>
           <w:lang w:val="en-CA"/>
         </w:rPr>
-        <w:t xml:space="preserve"> tags.</w:t>
-      </w:r>
-    </w:p>
-    <w:p>
-      <w:pPr>
-        <w:rPr>
-          <w:lang w:val="en-CA"/>
-        </w:rPr>
-      </w:pPr>
-      <w:r>
-        <w:rPr>
-          <w:lang w:val="en-CA"/>
-        </w:rPr>
-        <w:br w:type="page"/>
-      </w:r>
-    </w:p>
-    <w:p>
-      <w:pPr>
-        <w:spacing w:after="200" w:line="276" w:lineRule="auto"/>
-        <w:contextualSpacing/>
-        <w:rPr>
-          <w:lang w:val="en-CA"/>
-        </w:rPr>
-      </w:pPr>
-    </w:p>
-    <w:p>
-      <w:pPr>
-        <w:spacing w:after="200" w:line="276" w:lineRule="auto"/>
-        <w:contextualSpacing/>
-        <w:rPr>
-          <w:lang w:val="en-CA"/>
-        </w:rPr>
-      </w:pPr>
-      <w:r>
-        <w:rPr>
-          <w:lang w:val="en-CA"/>
-        </w:rPr>
-        <w:t>Add a new configuration file to the root of the web application and name it “</w:t>
-      </w:r>
-      <w:proofErr w:type="spellStart"/>
-      <w:r>
-        <w:rPr>
-          <w:i/>
-          <w:lang w:val="en-CA"/>
-        </w:rPr>
-        <w:t>WebConnectionStrings.config</w:t>
-      </w:r>
-      <w:proofErr w:type="spellEnd"/>
-      <w:proofErr w:type="gramStart"/>
-      <w:r>
-        <w:rPr>
-          <w:lang w:val="en-CA"/>
-        </w:rPr>
-        <w:t>”;</w:t>
-      </w:r>
-      <w:proofErr w:type="gramEnd"/>
-      <w:r>
-        <w:rPr>
-          <w:lang w:val="en-CA"/>
-        </w:rPr>
-        <w:t xml:space="preserve"> </w:t>
-      </w:r>
-    </w:p>
-    <w:p>
-      <w:pPr>
-        <w:spacing w:after="200" w:line="276" w:lineRule="auto"/>
-        <w:contextualSpacing/>
-        <w:rPr>
-          <w:lang w:val="en-CA"/>
-        </w:rPr>
-      </w:pPr>
-      <w:r>
-        <w:rPr>
-          <w:lang w:val="en-CA"/>
-        </w:rPr>
-        <w:t xml:space="preserve">Create this file by copying the </w:t>
-      </w:r>
-      <w:proofErr w:type="spellStart"/>
-      <w:r>
-        <w:rPr>
+        <w:t>&gt;</w:t>
+      </w:r>
+    </w:p>
+    <w:p>
+      <w:pPr>
+        <w:spacing w:after="200" w:line="276" w:lineRule="auto"/>
+        <w:contextualSpacing/>
+        <w:rPr>
+          <w:lang w:val="en-CA"/>
+        </w:rPr>
+      </w:pPr>
+      <w:r>
+        <w:rPr>
+          <w:lang w:val="en-CA"/>
+        </w:rPr>
+        <w:t xml:space="preserve">  </w:t>
+      </w:r>
+      <w:r>
+        <w:rPr>
+          <w:highlight w:val="yellow"/>
+          <w:lang w:val="en-CA"/>
+        </w:rPr>
+        <w:t xml:space="preserve">cut and paste the default connection string here from </w:t>
+      </w:r>
+      <w:proofErr w:type="spellStart"/>
+      <w:r>
+        <w:rPr>
+          <w:highlight w:val="yellow"/>
           <w:lang w:val="en-CA"/>
         </w:rPr>
         <w:t>Web.config</w:t>
       </w:r>
       <w:proofErr w:type="spellEnd"/>
-      <w:r>
-        <w:rPr>
-          <w:lang w:val="en-CA"/>
-        </w:rPr>
-        <w:t xml:space="preserve"> file and then past</w:t>
-      </w:r>
-      <w:r>
-        <w:rPr>
-          <w:lang w:val="en-CA"/>
-        </w:rPr>
-        <w:t>e</w:t>
-      </w:r>
-      <w:r>
-        <w:rPr>
-          <w:lang w:val="en-CA"/>
-        </w:rPr>
-        <w:t xml:space="preserve"> it and renaming it.</w:t>
-      </w:r>
-    </w:p>
-    <w:p>
-      <w:pPr>
-        <w:spacing w:after="200" w:line="276" w:lineRule="auto"/>
-        <w:contextualSpacing/>
-        <w:rPr>
-          <w:lang w:val="en-CA"/>
-        </w:rPr>
-      </w:pPr>
-      <w:r>
-        <w:rPr>
-          <w:lang w:val="en-CA"/>
-        </w:rPr>
-        <w:t xml:space="preserve">Delete all the contents of the renamed file and </w:t>
-      </w:r>
-      <w:r>
-        <w:rPr>
-          <w:lang w:val="en-CA"/>
-        </w:rPr>
-        <w:t>put the following code</w:t>
-      </w:r>
-      <w:r>
-        <w:rPr>
-          <w:lang w:val="en-CA"/>
-        </w:rPr>
-        <w:t>:</w:t>
-      </w:r>
-    </w:p>
-    <w:p>
-      <w:pPr>
-        <w:spacing w:after="200" w:line="276" w:lineRule="auto"/>
-        <w:contextualSpacing/>
-        <w:rPr>
-          <w:lang w:val="en-CA"/>
-        </w:rPr>
-      </w:pPr>
-    </w:p>
-    <w:p>
-      <w:pPr>
-        <w:spacing w:after="200" w:line="276" w:lineRule="auto"/>
-        <w:contextualSpacing/>
-        <w:rPr>
-          <w:lang w:val="en-CA"/>
-        </w:rPr>
-      </w:pPr>
-      <w:r>
-        <w:rPr>
-          <w:lang w:val="en-CA"/>
-        </w:rPr>
-        <w:t>&lt;</w:t>
-      </w:r>
-      <w:proofErr w:type="spellStart"/>
-      <w:r>
-        <w:rPr>
-          <w:lang w:val="en-CA"/>
-        </w:rPr>
-        <w:t>connectionStrings</w:t>
-      </w:r>
-      <w:proofErr w:type="spellEnd"/>
-      <w:r>
-        <w:rPr>
-          <w:lang w:val="en-CA"/>
-        </w:rPr>
-        <w:t>&gt;</w:t>
-      </w:r>
-    </w:p>
-    <w:p>
-      <w:pPr>
-        <w:spacing w:after="200" w:line="276" w:lineRule="auto"/>
-        <w:contextualSpacing/>
-        <w:rPr>
-          <w:lang w:val="en-CA"/>
-        </w:rPr>
-      </w:pPr>
-      <w:r>
-        <w:rPr>
-          <w:lang w:val="en-CA"/>
-        </w:rPr>
-        <w:t xml:space="preserve">  &lt;add name="</w:t>
-      </w:r>
-      <w:proofErr w:type="spellStart"/>
-      <w:r>
-        <w:rPr>
-          <w:lang w:val="en-CA"/>
-        </w:rPr>
-        <w:t>DefaultConnection</w:t>
-      </w:r>
-      <w:proofErr w:type="spellEnd"/>
-      <w:r>
-        <w:rPr>
-          <w:lang w:val="en-CA"/>
-        </w:rPr>
-        <w:t xml:space="preserve">" </w:t>
-      </w:r>
-      <w:proofErr w:type="spellStart"/>
-      <w:r>
-        <w:rPr>
-          <w:lang w:val="en-CA"/>
-        </w:rPr>
-        <w:t>connectionString</w:t>
-      </w:r>
-      <w:proofErr w:type="spellEnd"/>
-      <w:r>
-        <w:rPr>
-          <w:lang w:val="en-CA"/>
-        </w:rPr>
-        <w:t>="Data Source=(LocalDb)\</w:t>
-      </w:r>
-      <w:proofErr w:type="gramStart"/>
-      <w:r>
-        <w:rPr>
-          <w:lang w:val="en-CA"/>
-        </w:rPr>
-        <w:t>MSSQLLocalDB;AttachDbFilename</w:t>
-      </w:r>
-      <w:proofErr w:type="gramEnd"/>
-      <w:r>
-        <w:rPr>
-          <w:lang w:val="en-CA"/>
-        </w:rPr>
-        <w:t xml:space="preserve">=|DataDirectory|\aspnet-WebApp-20200825110156.mdf;Initial Catalog=aspnet-WebApp-20200825110156;Integrated Security=True" </w:t>
-      </w:r>
-      <w:proofErr w:type="spellStart"/>
-      <w:r>
-        <w:rPr>
-          <w:lang w:val="en-CA"/>
-        </w:rPr>
-        <w:t>providerName</w:t>
-      </w:r>
-      <w:proofErr w:type="spellEnd"/>
-      <w:r>
-        <w:rPr>
-          <w:lang w:val="en-CA"/>
-        </w:rPr>
-        <w:t>="</w:t>
-      </w:r>
-      <w:proofErr w:type="spellStart"/>
-      <w:r>
-        <w:rPr>
-          <w:lang w:val="en-CA"/>
-        </w:rPr>
-        <w:t>System.Data.SqlClient</w:t>
-      </w:r>
-      <w:proofErr w:type="spellEnd"/>
-      <w:r>
-        <w:rPr>
-          <w:lang w:val="en-CA"/>
-        </w:rPr>
-        <w:t>" /&gt;</w:t>
-      </w:r>
     </w:p>
     <w:p>
       <w:pPr>

</xml_diff>